<commit_message>
Tabella di Cockburn #2
</commit_message>
<xml_diff>
--- a/Tabella di Cockburn.docx
+++ b/Tabella di Cockburn.docx
@@ -503,10 +503,7 @@
           </w:tcPr>
           <w:p>
             <w:r>
-              <w:t xml:space="preserve">Inserisce il nome dell’itinerario, la durata approssimativa, il livello di difficoltà, il punto di inizio e (opzionalmente) la descrizione. Preme il pulsante </w:t>
-            </w:r>
-            <w:r>
-              <w:t>“Avanti”</w:t>
+              <w:t>Inserisce il nome dell’itinerario, la durata approssimativa, il livello di difficoltà, il punto di inizio e (opzionalmente) la descrizione</w:t>
             </w:r>
           </w:p>
         </w:tc>
@@ -559,20 +556,17 @@
           <w:tcPr>
             <w:tcW w:w="2835" w:type="dxa"/>
           </w:tcPr>
-          <w:p/>
+          <w:p>
+            <w:r>
+              <w:t>Preme il pulsante “Avanti”</w:t>
+            </w:r>
+          </w:p>
         </w:tc>
         <w:tc>
           <w:tcPr>
             <w:tcW w:w="1768" w:type="dxa"/>
           </w:tcPr>
-          <w:p>
-            <w:r>
-              <w:t>Mostra la schermata “</w:t>
-            </w:r>
-            <w:r>
-              <w:t>new-itinerary-photo”</w:t>
-            </w:r>
-          </w:p>
+          <w:p/>
         </w:tc>
         <w:tc>
           <w:tcPr>
@@ -613,17 +607,20 @@
           <w:tcPr>
             <w:tcW w:w="2835" w:type="dxa"/>
           </w:tcPr>
-          <w:p>
-            <w:r>
-              <w:t>L’utente seleziona al massimo 5 foto dalla sua galleria. Preme il pulsante “Avanti”</w:t>
-            </w:r>
-          </w:p>
+          <w:p/>
         </w:tc>
         <w:tc>
           <w:tcPr>
             <w:tcW w:w="1768" w:type="dxa"/>
           </w:tcPr>
-          <w:p/>
+          <w:p>
+            <w:r>
+              <w:t>Mostra la schermata “</w:t>
+            </w:r>
+            <w:r>
+              <w:t>new-itinerary-photo”</w:t>
+            </w:r>
+          </w:p>
         </w:tc>
         <w:tc>
           <w:tcPr>
@@ -664,35 +661,17 @@
           <w:tcPr>
             <w:tcW w:w="2835" w:type="dxa"/>
           </w:tcPr>
-          <w:p/>
+          <w:p>
+            <w:r>
+              <w:t>L’utente seleziona al massimo 5 foto dalla sua galleria</w:t>
+            </w:r>
+          </w:p>
         </w:tc>
         <w:tc>
           <w:tcPr>
             <w:tcW w:w="1768" w:type="dxa"/>
           </w:tcPr>
-          <w:p>
-            <w:r>
-              <w:t>Mostra la schermata “</w:t>
-            </w:r>
-            <w:r>
-              <w:t>n</w:t>
-            </w:r>
-            <w:r>
-              <w:t>ew</w:t>
-            </w:r>
-            <w:r>
-              <w:t>-i</w:t>
-            </w:r>
-            <w:r>
-              <w:t>tinerary</w:t>
-            </w:r>
-            <w:r>
-              <w:t>-map</w:t>
-            </w:r>
-            <w:r>
-              <w:t>”</w:t>
-            </w:r>
-          </w:p>
+          <w:p/>
         </w:tc>
         <w:tc>
           <w:tcPr>
@@ -735,10 +714,7 @@
           </w:tcPr>
           <w:p>
             <w:r>
-              <w:t>Inserisce le tappe del percorso tramite la mappa interattiva</w:t>
-            </w:r>
-            <w:r>
-              <w:t>. Preme il pulsante “Inserisci itinerario”</w:t>
+              <w:t>Preme il pulsante “Avanti”</w:t>
             </w:r>
           </w:p>
         </w:tc>
@@ -752,11 +728,7 @@
           <w:tcPr>
             <w:tcW w:w="1769" w:type="dxa"/>
           </w:tcPr>
-          <w:p>
-            <w:r>
-              <w:t>Recupera la posizione dei punti selezionati sulla mappa</w:t>
-            </w:r>
-          </w:p>
+          <w:p/>
         </w:tc>
       </w:tr>
       <w:tr>
@@ -799,19 +771,25 @@
           </w:tcPr>
           <w:p>
             <w:r>
-              <w:t>M</w:t>
-            </w:r>
-            <w:r>
-              <w:t xml:space="preserve">ostra </w:t>
-            </w:r>
-            <w:r>
-              <w:t xml:space="preserve">la schermata “explore” e </w:t>
-            </w:r>
-            <w:r>
-              <w:t xml:space="preserve">la </w:t>
-            </w:r>
-            <w:r>
-              <w:t>dialog “dialog-itinerary-inserted”</w:t>
+              <w:t>Mostra la schermata “</w:t>
+            </w:r>
+            <w:r>
+              <w:t>n</w:t>
+            </w:r>
+            <w:r>
+              <w:t>ew</w:t>
+            </w:r>
+            <w:r>
+              <w:t>-i</w:t>
+            </w:r>
+            <w:r>
+              <w:t>tinerary</w:t>
+            </w:r>
+            <w:r>
+              <w:t>-map</w:t>
+            </w:r>
+            <w:r>
+              <w:t>”</w:t>
             </w:r>
           </w:p>
         </w:tc>
@@ -856,7 +834,7 @@
           </w:tcPr>
           <w:p>
             <w:r>
-              <w:t>Preme il pulsante “OK”</w:t>
+              <w:t>Inserisce le tappe del percorso tramite la mappa interattiva</w:t>
             </w:r>
           </w:p>
         </w:tc>
@@ -870,7 +848,11 @@
           <w:tcPr>
             <w:tcW w:w="1769" w:type="dxa"/>
           </w:tcPr>
-          <w:p/>
+          <w:p>
+            <w:r>
+              <w:t>Recupera la posizione dei punti selezionati sulla mappa</w:t>
+            </w:r>
+          </w:p>
         </w:tc>
       </w:tr>
       <w:tr>
@@ -905,17 +887,17 @@
           <w:tcPr>
             <w:tcW w:w="2835" w:type="dxa"/>
           </w:tcPr>
-          <w:p/>
+          <w:p>
+            <w:r>
+              <w:t>Preme il pulsante “Inserisci itinerario”</w:t>
+            </w:r>
+          </w:p>
         </w:tc>
         <w:tc>
           <w:tcPr>
             <w:tcW w:w="1768" w:type="dxa"/>
           </w:tcPr>
-          <w:p>
-            <w:r>
-              <w:t>Nasconde la dialog “dialog-itinerary-inserted”</w:t>
-            </w:r>
-          </w:p>
+          <w:p/>
         </w:tc>
         <w:tc>
           <w:tcPr>
@@ -925,6 +907,178 @@
         </w:tc>
       </w:tr>
       <w:tr>
+        <w:trPr>
+          <w:trHeight w:val="130"/>
+        </w:trPr>
+        <w:tc>
+          <w:tcPr>
+            <w:tcW w:w="2405" w:type="dxa"/>
+            <w:vMerge/>
+          </w:tcPr>
+          <w:p>
+            <w:pPr>
+              <w:rPr>
+                <w:i/>
+                <w:iCs/>
+              </w:rPr>
+            </w:pPr>
+          </w:p>
+        </w:tc>
+        <w:tc>
+          <w:tcPr>
+            <w:tcW w:w="851" w:type="dxa"/>
+          </w:tcPr>
+          <w:p>
+            <w:r>
+              <w:t>11</w:t>
+            </w:r>
+          </w:p>
+        </w:tc>
+        <w:tc>
+          <w:tcPr>
+            <w:tcW w:w="2835" w:type="dxa"/>
+          </w:tcPr>
+          <w:p/>
+        </w:tc>
+        <w:tc>
+          <w:tcPr>
+            <w:tcW w:w="1768" w:type="dxa"/>
+          </w:tcPr>
+          <w:p>
+            <w:r>
+              <w:t>M</w:t>
+            </w:r>
+            <w:r>
+              <w:t xml:space="preserve">ostra </w:t>
+            </w:r>
+            <w:r>
+              <w:t xml:space="preserve">la schermata “explore” e </w:t>
+            </w:r>
+            <w:r>
+              <w:t xml:space="preserve">la </w:t>
+            </w:r>
+            <w:r>
+              <w:t>dialog “dialog-itinerary-inserted”</w:t>
+            </w:r>
+          </w:p>
+        </w:tc>
+        <w:tc>
+          <w:tcPr>
+            <w:tcW w:w="1769" w:type="dxa"/>
+          </w:tcPr>
+          <w:p/>
+        </w:tc>
+      </w:tr>
+      <w:tr>
+        <w:trPr>
+          <w:trHeight w:val="130"/>
+        </w:trPr>
+        <w:tc>
+          <w:tcPr>
+            <w:tcW w:w="2405" w:type="dxa"/>
+            <w:vMerge/>
+          </w:tcPr>
+          <w:p>
+            <w:pPr>
+              <w:rPr>
+                <w:i/>
+                <w:iCs/>
+              </w:rPr>
+            </w:pPr>
+          </w:p>
+        </w:tc>
+        <w:tc>
+          <w:tcPr>
+            <w:tcW w:w="851" w:type="dxa"/>
+          </w:tcPr>
+          <w:p>
+            <w:r>
+              <w:t>12</w:t>
+            </w:r>
+          </w:p>
+        </w:tc>
+        <w:tc>
+          <w:tcPr>
+            <w:tcW w:w="2835" w:type="dxa"/>
+          </w:tcPr>
+          <w:p>
+            <w:r>
+              <w:t>Preme il pulsante “OK”</w:t>
+            </w:r>
+          </w:p>
+        </w:tc>
+        <w:tc>
+          <w:tcPr>
+            <w:tcW w:w="1768" w:type="dxa"/>
+          </w:tcPr>
+          <w:p/>
+        </w:tc>
+        <w:tc>
+          <w:tcPr>
+            <w:tcW w:w="1769" w:type="dxa"/>
+          </w:tcPr>
+          <w:p/>
+        </w:tc>
+      </w:tr>
+      <w:tr>
+        <w:trPr>
+          <w:trHeight w:val="130"/>
+        </w:trPr>
+        <w:tc>
+          <w:tcPr>
+            <w:tcW w:w="2405" w:type="dxa"/>
+            <w:vMerge/>
+          </w:tcPr>
+          <w:p>
+            <w:pPr>
+              <w:rPr>
+                <w:i/>
+                <w:iCs/>
+              </w:rPr>
+            </w:pPr>
+          </w:p>
+        </w:tc>
+        <w:tc>
+          <w:tcPr>
+            <w:tcW w:w="851" w:type="dxa"/>
+          </w:tcPr>
+          <w:p>
+            <w:r>
+              <w:t>1</w:t>
+            </w:r>
+            <w:r>
+              <w:t>3</w:t>
+            </w:r>
+          </w:p>
+        </w:tc>
+        <w:tc>
+          <w:tcPr>
+            <w:tcW w:w="2835" w:type="dxa"/>
+          </w:tcPr>
+          <w:p/>
+        </w:tc>
+        <w:tc>
+          <w:tcPr>
+            <w:tcW w:w="1768" w:type="dxa"/>
+          </w:tcPr>
+          <w:p>
+            <w:r>
+              <w:t>Nasconde la dialog “dialog-</w:t>
+            </w:r>
+            <w:r>
+              <w:lastRenderedPageBreak/>
+              <w:t>itinerary-inserted”</w:t>
+            </w:r>
+          </w:p>
+        </w:tc>
+        <w:tc>
+          <w:tcPr>
+            <w:tcW w:w="1769" w:type="dxa"/>
+          </w:tcPr>
+          <w:p/>
+        </w:tc>
+      </w:tr>
+      <w:tr>
         <w:tc>
           <w:tcPr>
             <w:tcW w:w="2405" w:type="dxa"/>
@@ -937,7 +1091,6 @@
           </w:p>
           <w:p>
             <w:r>
-              <w:lastRenderedPageBreak/>
               <w:t>Informazioni sulla durata non valide</w:t>
             </w:r>
           </w:p>
@@ -948,7 +1101,6 @@
           </w:tcPr>
           <w:p>
             <w:r>
-              <w:lastRenderedPageBreak/>
               <w:t>Step</w:t>
             </w:r>
           </w:p>
@@ -999,10 +1151,7 @@
           </w:tcPr>
           <w:p>
             <w:r>
-              <w:t xml:space="preserve">Inserisce una durata non valida. </w:t>
-            </w:r>
-            <w:r>
-              <w:t>Preme il pulsante “Avanti”</w:t>
+              <w:t>Inserisce una durata non valida</w:t>
             </w:r>
           </w:p>
         </w:tc>
@@ -1036,77 +1185,43 @@
           <w:tcPr>
             <w:tcW w:w="2835" w:type="dxa"/>
           </w:tcPr>
-          <w:p/>
+          <w:p>
+            <w:r>
+              <w:t>Preme il pulsante “Avanti”</w:t>
+            </w:r>
+          </w:p>
         </w:tc>
         <w:tc>
           <w:tcPr>
             <w:tcW w:w="3537" w:type="dxa"/>
             <w:gridSpan w:val="2"/>
           </w:tcPr>
-          <w:p>
-            <w:r>
-              <w:t>Evidenzia i</w:t>
-            </w:r>
-            <w:r>
-              <w:t>l</w:t>
-            </w:r>
-            <w:r>
-              <w:t xml:space="preserve"> camp</w:t>
-            </w:r>
-            <w:r>
-              <w:t>o</w:t>
-            </w:r>
-            <w:r>
-              <w:t xml:space="preserve"> </w:t>
-            </w:r>
-            <w:r>
-              <w:t xml:space="preserve">relativo alla durata </w:t>
-            </w:r>
-            <w:r>
-              <w:t xml:space="preserve">fino </w:t>
-            </w:r>
-            <w:r>
-              <w:t>ad un inserimento idoneo</w:t>
-            </w:r>
-          </w:p>
-        </w:tc>
-      </w:tr>
-      <w:tr>
-        <w:tc>
-          <w:tcPr>
-            <w:tcW w:w="2405" w:type="dxa"/>
-            <w:vMerge w:val="restart"/>
-          </w:tcPr>
-          <w:p>
-            <w:r>
-              <w:t>EXTENSION #2</w:t>
-            </w:r>
-          </w:p>
-          <w:p>
-            <w:r>
-              <w:t>Inserimento mappa con file .GPX</w:t>
-            </w:r>
-          </w:p>
-        </w:tc>
-        <w:tc>
-          <w:tcPr>
-            <w:tcW w:w="851" w:type="dxa"/>
-          </w:tcPr>
-          <w:p>
-            <w:r>
-              <w:t>Step</w:t>
-            </w:r>
-          </w:p>
-        </w:tc>
-        <w:tc>
-          <w:tcPr>
-            <w:tcW w:w="2835" w:type="dxa"/>
-          </w:tcPr>
-          <w:p>
-            <w:r>
-              <w:t>Utente registrato</w:t>
-            </w:r>
-          </w:p>
+          <w:p/>
+        </w:tc>
+      </w:tr>
+      <w:tr>
+        <w:tc>
+          <w:tcPr>
+            <w:tcW w:w="2405" w:type="dxa"/>
+            <w:vMerge/>
+          </w:tcPr>
+          <w:p/>
+        </w:tc>
+        <w:tc>
+          <w:tcPr>
+            <w:tcW w:w="851" w:type="dxa"/>
+          </w:tcPr>
+          <w:p>
+            <w:r>
+              <w:t>5.1</w:t>
+            </w:r>
+          </w:p>
+        </w:tc>
+        <w:tc>
+          <w:tcPr>
+            <w:tcW w:w="2835" w:type="dxa"/>
+          </w:tcPr>
+          <w:p/>
         </w:tc>
         <w:tc>
           <w:tcPr>
@@ -1115,36 +1230,66 @@
           </w:tcPr>
           <w:p>
             <w:r>
-              <w:t>Sistema</w:t>
-            </w:r>
-          </w:p>
-        </w:tc>
-      </w:tr>
-      <w:tr>
-        <w:tc>
-          <w:tcPr>
-            <w:tcW w:w="2405" w:type="dxa"/>
-            <w:vMerge/>
-          </w:tcPr>
-          <w:p/>
-        </w:tc>
-        <w:tc>
-          <w:tcPr>
-            <w:tcW w:w="851" w:type="dxa"/>
-          </w:tcPr>
-          <w:p>
-            <w:r>
-              <w:t>7.2</w:t>
-            </w:r>
-          </w:p>
-        </w:tc>
-        <w:tc>
-          <w:tcPr>
-            <w:tcW w:w="2835" w:type="dxa"/>
-          </w:tcPr>
-          <w:p>
-            <w:r>
-              <w:t>Apre il menu a tendina in alto a destra della schermata e seleziona “Importa GPX”</w:t>
+              <w:t>Evidenzia i</w:t>
+            </w:r>
+            <w:r>
+              <w:t>l</w:t>
+            </w:r>
+            <w:r>
+              <w:t xml:space="preserve"> camp</w:t>
+            </w:r>
+            <w:r>
+              <w:t>o</w:t>
+            </w:r>
+            <w:r>
+              <w:t xml:space="preserve"> </w:t>
+            </w:r>
+            <w:r>
+              <w:t xml:space="preserve">relativo alla durata </w:t>
+            </w:r>
+            <w:r>
+              <w:t xml:space="preserve">fino </w:t>
+            </w:r>
+            <w:r>
+              <w:t>ad un inserimento idoneo</w:t>
+            </w:r>
+          </w:p>
+        </w:tc>
+      </w:tr>
+      <w:tr>
+        <w:tc>
+          <w:tcPr>
+            <w:tcW w:w="2405" w:type="dxa"/>
+            <w:vMerge w:val="restart"/>
+          </w:tcPr>
+          <w:p>
+            <w:r>
+              <w:t>EXTENSION #2</w:t>
+            </w:r>
+          </w:p>
+          <w:p>
+            <w:r>
+              <w:t>Inserimento mappa con file .GPX</w:t>
+            </w:r>
+          </w:p>
+        </w:tc>
+        <w:tc>
+          <w:tcPr>
+            <w:tcW w:w="851" w:type="dxa"/>
+          </w:tcPr>
+          <w:p>
+            <w:r>
+              <w:t>Step</w:t>
+            </w:r>
+          </w:p>
+        </w:tc>
+        <w:tc>
+          <w:tcPr>
+            <w:tcW w:w="2835" w:type="dxa"/>
+          </w:tcPr>
+          <w:p>
+            <w:r>
+              <w:t>Utente registrato</w:t>
             </w:r>
           </w:p>
         </w:tc>
@@ -1153,225 +1298,243 @@
             <w:tcW w:w="3537" w:type="dxa"/>
             <w:gridSpan w:val="2"/>
           </w:tcPr>
-          <w:p/>
-        </w:tc>
-      </w:tr>
-      <w:tr>
-        <w:tc>
-          <w:tcPr>
-            <w:tcW w:w="2405" w:type="dxa"/>
-            <w:vMerge/>
-          </w:tcPr>
-          <w:p/>
-        </w:tc>
-        <w:tc>
-          <w:tcPr>
-            <w:tcW w:w="851" w:type="dxa"/>
-          </w:tcPr>
-          <w:p>
-            <w:r>
-              <w:t>8.2</w:t>
-            </w:r>
-          </w:p>
-        </w:tc>
-        <w:tc>
-          <w:tcPr>
-            <w:tcW w:w="2835" w:type="dxa"/>
-          </w:tcPr>
-          <w:p/>
+          <w:p>
+            <w:r>
+              <w:t>Sistema</w:t>
+            </w:r>
+          </w:p>
+        </w:tc>
+      </w:tr>
+      <w:tr>
+        <w:tc>
+          <w:tcPr>
+            <w:tcW w:w="2405" w:type="dxa"/>
+            <w:vMerge/>
+          </w:tcPr>
+          <w:p/>
+        </w:tc>
+        <w:tc>
+          <w:tcPr>
+            <w:tcW w:w="851" w:type="dxa"/>
+          </w:tcPr>
+          <w:p>
+            <w:r>
+              <w:t>9</w:t>
+            </w:r>
+            <w:r>
+              <w:t>.2</w:t>
+            </w:r>
+          </w:p>
+        </w:tc>
+        <w:tc>
+          <w:tcPr>
+            <w:tcW w:w="2835" w:type="dxa"/>
+          </w:tcPr>
+          <w:p>
+            <w:r>
+              <w:t>Apre il menu a tendina in alto a destra della schermata e seleziona “Importa GPX”</w:t>
+            </w:r>
+          </w:p>
         </w:tc>
         <w:tc>
           <w:tcPr>
             <w:tcW w:w="3537" w:type="dxa"/>
             <w:gridSpan w:val="2"/>
           </w:tcPr>
-          <w:p>
-            <w:r>
-              <w:t>Mostra la schermata per la selezione di un file GPX</w:t>
-            </w:r>
-          </w:p>
-        </w:tc>
-      </w:tr>
-      <w:tr>
-        <w:tc>
-          <w:tcPr>
-            <w:tcW w:w="2405" w:type="dxa"/>
-            <w:vMerge/>
-          </w:tcPr>
-          <w:p/>
-        </w:tc>
-        <w:tc>
-          <w:tcPr>
-            <w:tcW w:w="851" w:type="dxa"/>
-          </w:tcPr>
-          <w:p>
-            <w:r>
-              <w:t>9.2</w:t>
-            </w:r>
-          </w:p>
-        </w:tc>
-        <w:tc>
-          <w:tcPr>
-            <w:tcW w:w="2835" w:type="dxa"/>
-          </w:tcPr>
-          <w:p>
-            <w:r>
-              <w:t>Seleziona il file GPX</w:t>
-            </w:r>
-          </w:p>
+          <w:p/>
+        </w:tc>
+      </w:tr>
+      <w:tr>
+        <w:tc>
+          <w:tcPr>
+            <w:tcW w:w="2405" w:type="dxa"/>
+            <w:vMerge/>
+          </w:tcPr>
+          <w:p/>
+        </w:tc>
+        <w:tc>
+          <w:tcPr>
+            <w:tcW w:w="851" w:type="dxa"/>
+          </w:tcPr>
+          <w:p>
+            <w:r>
+              <w:t>10</w:t>
+            </w:r>
+            <w:r>
+              <w:t>.2</w:t>
+            </w:r>
+          </w:p>
+        </w:tc>
+        <w:tc>
+          <w:tcPr>
+            <w:tcW w:w="2835" w:type="dxa"/>
+          </w:tcPr>
+          <w:p/>
         </w:tc>
         <w:tc>
           <w:tcPr>
             <w:tcW w:w="3537" w:type="dxa"/>
             <w:gridSpan w:val="2"/>
           </w:tcPr>
-          <w:p/>
-        </w:tc>
-      </w:tr>
-      <w:tr>
-        <w:tc>
-          <w:tcPr>
-            <w:tcW w:w="2405" w:type="dxa"/>
-            <w:vMerge/>
-          </w:tcPr>
-          <w:p/>
-        </w:tc>
-        <w:tc>
-          <w:tcPr>
-            <w:tcW w:w="851" w:type="dxa"/>
-          </w:tcPr>
-          <w:p>
-            <w:r>
-              <w:t>10.2</w:t>
-            </w:r>
-          </w:p>
-        </w:tc>
-        <w:tc>
-          <w:tcPr>
-            <w:tcW w:w="2835" w:type="dxa"/>
-          </w:tcPr>
-          <w:p/>
+          <w:p>
+            <w:r>
+              <w:t>Mostra la schermata per la selezione di un file GPX</w:t>
+            </w:r>
+          </w:p>
+        </w:tc>
+      </w:tr>
+      <w:tr>
+        <w:tc>
+          <w:tcPr>
+            <w:tcW w:w="2405" w:type="dxa"/>
+            <w:vMerge/>
+          </w:tcPr>
+          <w:p/>
+        </w:tc>
+        <w:tc>
+          <w:tcPr>
+            <w:tcW w:w="851" w:type="dxa"/>
+          </w:tcPr>
+          <w:p>
+            <w:r>
+              <w:t>11</w:t>
+            </w:r>
+            <w:r>
+              <w:t>.2</w:t>
+            </w:r>
+          </w:p>
+        </w:tc>
+        <w:tc>
+          <w:tcPr>
+            <w:tcW w:w="2835" w:type="dxa"/>
+          </w:tcPr>
+          <w:p>
+            <w:r>
+              <w:t>Seleziona il file GPX</w:t>
+            </w:r>
+          </w:p>
         </w:tc>
         <w:tc>
           <w:tcPr>
             <w:tcW w:w="3537" w:type="dxa"/>
             <w:gridSpan w:val="2"/>
           </w:tcPr>
-          <w:p>
-            <w:r>
-              <w:t>Mostra la schermata “Explore Page – New Itinerary (Finish)”</w:t>
-            </w:r>
-          </w:p>
-        </w:tc>
-      </w:tr>
-      <w:tr>
-        <w:tc>
-          <w:tcPr>
-            <w:tcW w:w="2405" w:type="dxa"/>
-            <w:vMerge/>
-          </w:tcPr>
-          <w:p/>
-        </w:tc>
-        <w:tc>
-          <w:tcPr>
-            <w:tcW w:w="851" w:type="dxa"/>
-          </w:tcPr>
-          <w:p>
-            <w:r>
-              <w:t>11.2</w:t>
-            </w:r>
-          </w:p>
-        </w:tc>
-        <w:tc>
-          <w:tcPr>
-            <w:tcW w:w="2835" w:type="dxa"/>
-          </w:tcPr>
-          <w:p>
-            <w:r>
-              <w:t>Preme il pulsante “Inserisci itinerario”</w:t>
-            </w:r>
-          </w:p>
+          <w:p/>
+        </w:tc>
+      </w:tr>
+      <w:tr>
+        <w:tc>
+          <w:tcPr>
+            <w:tcW w:w="2405" w:type="dxa"/>
+            <w:vMerge/>
+          </w:tcPr>
+          <w:p/>
+        </w:tc>
+        <w:tc>
+          <w:tcPr>
+            <w:tcW w:w="851" w:type="dxa"/>
+          </w:tcPr>
+          <w:p>
+            <w:r>
+              <w:t>1</w:t>
+            </w:r>
+            <w:r>
+              <w:t>2</w:t>
+            </w:r>
+            <w:r>
+              <w:t>.2</w:t>
+            </w:r>
+          </w:p>
+        </w:tc>
+        <w:tc>
+          <w:tcPr>
+            <w:tcW w:w="2835" w:type="dxa"/>
+          </w:tcPr>
+          <w:p/>
         </w:tc>
         <w:tc>
           <w:tcPr>
             <w:tcW w:w="3537" w:type="dxa"/>
             <w:gridSpan w:val="2"/>
           </w:tcPr>
-          <w:p/>
-        </w:tc>
-      </w:tr>
-      <w:tr>
-        <w:tc>
-          <w:tcPr>
-            <w:tcW w:w="2405" w:type="dxa"/>
-            <w:vMerge/>
-          </w:tcPr>
-          <w:p/>
-        </w:tc>
-        <w:tc>
-          <w:tcPr>
-            <w:tcW w:w="851" w:type="dxa"/>
-          </w:tcPr>
-          <w:p>
-            <w:r>
-              <w:t>12.2</w:t>
-            </w:r>
-          </w:p>
-        </w:tc>
-        <w:tc>
-          <w:tcPr>
-            <w:tcW w:w="2835" w:type="dxa"/>
-          </w:tcPr>
-          <w:p/>
+          <w:p>
+            <w:r>
+              <w:t>Mostra la schermata “Explore Page – New Itinerary (Finish)”</w:t>
+            </w:r>
+          </w:p>
+        </w:tc>
+      </w:tr>
+      <w:tr>
+        <w:tc>
+          <w:tcPr>
+            <w:tcW w:w="2405" w:type="dxa"/>
+            <w:vMerge/>
+          </w:tcPr>
+          <w:p/>
+        </w:tc>
+        <w:tc>
+          <w:tcPr>
+            <w:tcW w:w="851" w:type="dxa"/>
+          </w:tcPr>
+          <w:p>
+            <w:r>
+              <w:t>1</w:t>
+            </w:r>
+            <w:r>
+              <w:t>3</w:t>
+            </w:r>
+            <w:r>
+              <w:t>.2</w:t>
+            </w:r>
+          </w:p>
+        </w:tc>
+        <w:tc>
+          <w:tcPr>
+            <w:tcW w:w="2835" w:type="dxa"/>
+          </w:tcPr>
+          <w:p>
+            <w:r>
+              <w:t>Preme il pulsante “Inserisci itinerario”</w:t>
+            </w:r>
+          </w:p>
         </w:tc>
         <w:tc>
           <w:tcPr>
             <w:tcW w:w="3537" w:type="dxa"/>
             <w:gridSpan w:val="2"/>
           </w:tcPr>
-          <w:p>
-            <w:r>
-              <w:t>Mostra la schermata “Explore Page - Success”</w:t>
-            </w:r>
-          </w:p>
-        </w:tc>
-      </w:tr>
-      <w:tr>
-        <w:tc>
-          <w:tcPr>
-            <w:tcW w:w="2405" w:type="dxa"/>
-            <w:vMerge w:val="restart"/>
-          </w:tcPr>
-          <w:p>
-            <w:r>
-              <w:t>EXTENSION #3</w:t>
-            </w:r>
-          </w:p>
-          <w:p>
-            <w:r>
-              <w:t>Aggiunta di ulteriori tappe</w:t>
-            </w:r>
-          </w:p>
-        </w:tc>
-        <w:tc>
-          <w:tcPr>
-            <w:tcW w:w="851" w:type="dxa"/>
-          </w:tcPr>
-          <w:p>
-            <w:r>
-              <w:t>Step</w:t>
-            </w:r>
-          </w:p>
-        </w:tc>
-        <w:tc>
-          <w:tcPr>
-            <w:tcW w:w="2835" w:type="dxa"/>
-          </w:tcPr>
-          <w:p>
-            <w:r>
-              <w:t>Utente registrato</w:t>
-            </w:r>
-          </w:p>
+          <w:p/>
+        </w:tc>
+      </w:tr>
+      <w:tr>
+        <w:tc>
+          <w:tcPr>
+            <w:tcW w:w="2405" w:type="dxa"/>
+            <w:vMerge/>
+          </w:tcPr>
+          <w:p/>
+        </w:tc>
+        <w:tc>
+          <w:tcPr>
+            <w:tcW w:w="851" w:type="dxa"/>
+          </w:tcPr>
+          <w:p>
+            <w:r>
+              <w:t>1</w:t>
+            </w:r>
+            <w:r>
+              <w:t>4</w:t>
+            </w:r>
+            <w:r>
+              <w:t>.2</w:t>
+            </w:r>
+          </w:p>
+        </w:tc>
+        <w:tc>
+          <w:tcPr>
+            <w:tcW w:w="2835" w:type="dxa"/>
+          </w:tcPr>
+          <w:p/>
         </w:tc>
         <w:tc>
           <w:tcPr>
@@ -1380,42 +1543,45 @@
           </w:tcPr>
           <w:p>
             <w:r>
-              <w:t>Sistema</w:t>
-            </w:r>
-          </w:p>
-        </w:tc>
-      </w:tr>
-      <w:tr>
-        <w:tc>
-          <w:tcPr>
-            <w:tcW w:w="2405" w:type="dxa"/>
-            <w:vMerge/>
-          </w:tcPr>
-          <w:p/>
-        </w:tc>
-        <w:tc>
-          <w:tcPr>
-            <w:tcW w:w="851" w:type="dxa"/>
-          </w:tcPr>
-          <w:p>
-            <w:r>
-              <w:t>7.3</w:t>
-            </w:r>
-          </w:p>
-        </w:tc>
-        <w:tc>
-          <w:tcPr>
-            <w:tcW w:w="2835" w:type="dxa"/>
-          </w:tcPr>
-          <w:p>
-            <w:r>
-              <w:t>Apre il menu a tendina in alto a destra della schermata e seleziona “</w:t>
-            </w:r>
-            <w:r>
-              <w:t>Aggiungi tappa</w:t>
-            </w:r>
-            <w:r>
-              <w:t>”</w:t>
+              <w:t>Mostra la schermata “Explore Page - Success”</w:t>
+            </w:r>
+          </w:p>
+        </w:tc>
+      </w:tr>
+      <w:tr>
+        <w:tc>
+          <w:tcPr>
+            <w:tcW w:w="2405" w:type="dxa"/>
+            <w:vMerge w:val="restart"/>
+          </w:tcPr>
+          <w:p>
+            <w:r>
+              <w:t>EXTENSION #3</w:t>
+            </w:r>
+          </w:p>
+          <w:p>
+            <w:r>
+              <w:t>Aggiunta di ulteriori tappe</w:t>
+            </w:r>
+          </w:p>
+        </w:tc>
+        <w:tc>
+          <w:tcPr>
+            <w:tcW w:w="851" w:type="dxa"/>
+          </w:tcPr>
+          <w:p>
+            <w:r>
+              <w:t>Step</w:t>
+            </w:r>
+          </w:p>
+        </w:tc>
+        <w:tc>
+          <w:tcPr>
+            <w:tcW w:w="2835" w:type="dxa"/>
+          </w:tcPr>
+          <w:p>
+            <w:r>
+              <w:t>Utente registrato</w:t>
             </w:r>
           </w:p>
         </w:tc>
@@ -1424,81 +1590,78 @@
             <w:tcW w:w="3537" w:type="dxa"/>
             <w:gridSpan w:val="2"/>
           </w:tcPr>
-          <w:p/>
-        </w:tc>
-      </w:tr>
-      <w:tr>
-        <w:tc>
-          <w:tcPr>
-            <w:tcW w:w="2405" w:type="dxa"/>
-            <w:vMerge/>
-          </w:tcPr>
-          <w:p/>
-        </w:tc>
-        <w:tc>
-          <w:tcPr>
-            <w:tcW w:w="851" w:type="dxa"/>
-          </w:tcPr>
-          <w:p>
-            <w:r>
-              <w:t>8.3</w:t>
-            </w:r>
-          </w:p>
-        </w:tc>
-        <w:tc>
-          <w:tcPr>
-            <w:tcW w:w="2835" w:type="dxa"/>
-          </w:tcPr>
-          <w:p/>
+          <w:p>
+            <w:r>
+              <w:t>Sistema</w:t>
+            </w:r>
+          </w:p>
+        </w:tc>
+      </w:tr>
+      <w:tr>
+        <w:tc>
+          <w:tcPr>
+            <w:tcW w:w="2405" w:type="dxa"/>
+            <w:vMerge/>
+          </w:tcPr>
+          <w:p/>
+        </w:tc>
+        <w:tc>
+          <w:tcPr>
+            <w:tcW w:w="851" w:type="dxa"/>
+          </w:tcPr>
+          <w:p>
+            <w:r>
+              <w:t>9</w:t>
+            </w:r>
+            <w:r>
+              <w:t>.3</w:t>
+            </w:r>
+          </w:p>
+        </w:tc>
+        <w:tc>
+          <w:tcPr>
+            <w:tcW w:w="2835" w:type="dxa"/>
+          </w:tcPr>
+          <w:p>
+            <w:r>
+              <w:t>Apre il menu a tendina in alto a destra della schermata e seleziona “Aggiungi tappa”</w:t>
+            </w:r>
+          </w:p>
         </w:tc>
         <w:tc>
           <w:tcPr>
             <w:tcW w:w="3537" w:type="dxa"/>
             <w:gridSpan w:val="2"/>
           </w:tcPr>
-          <w:p>
-            <w:r>
-              <w:t>Aggiunge un ulteriore campo per le tappe dell’itinerario</w:t>
-            </w:r>
-          </w:p>
-        </w:tc>
-      </w:tr>
-      <w:tr>
-        <w:tc>
-          <w:tcPr>
-            <w:tcW w:w="2405" w:type="dxa"/>
-            <w:vMerge w:val="restart"/>
-          </w:tcPr>
-          <w:p>
-            <w:r>
-              <w:t>EXTENSION #4</w:t>
-            </w:r>
-          </w:p>
-          <w:p>
-            <w:r>
-              <w:t>Uscita dal processo di inserimento informazioni</w:t>
-            </w:r>
-          </w:p>
-        </w:tc>
-        <w:tc>
-          <w:tcPr>
-            <w:tcW w:w="851" w:type="dxa"/>
-          </w:tcPr>
-          <w:p>
-            <w:r>
-              <w:t>Step</w:t>
-            </w:r>
-          </w:p>
-        </w:tc>
-        <w:tc>
-          <w:tcPr>
-            <w:tcW w:w="2835" w:type="dxa"/>
-          </w:tcPr>
-          <w:p>
-            <w:r>
-              <w:t>Utente registrato</w:t>
-            </w:r>
-          </w:p>
+          <w:p/>
+        </w:tc>
+      </w:tr>
+      <w:tr>
+        <w:tc>
+          <w:tcPr>
+            <w:tcW w:w="2405" w:type="dxa"/>
+            <w:vMerge/>
+          </w:tcPr>
+          <w:p/>
+        </w:tc>
+        <w:tc>
+          <w:tcPr>
+            <w:tcW w:w="851" w:type="dxa"/>
+          </w:tcPr>
+          <w:p>
+            <w:r>
+              <w:t>10</w:t>
+            </w:r>
+            <w:r>
+              <w:t>.3</w:t>
+            </w:r>
+          </w:p>
+        </w:tc>
+        <w:tc>
+          <w:tcPr>
+            <w:tcW w:w="2835" w:type="dxa"/>
+          </w:tcPr>
+          <w:p/>
         </w:tc>
         <w:tc>
           <w:tcPr>
@@ -1507,51 +1670,45 @@
           </w:tcPr>
           <w:p>
             <w:r>
-              <w:t>Sistema</w:t>
-            </w:r>
-          </w:p>
-        </w:tc>
-      </w:tr>
-      <w:tr>
-        <w:tc>
-          <w:tcPr>
-            <w:tcW w:w="2405" w:type="dxa"/>
-            <w:vMerge/>
-          </w:tcPr>
-          <w:p/>
-        </w:tc>
-        <w:tc>
-          <w:tcPr>
-            <w:tcW w:w="851" w:type="dxa"/>
-          </w:tcPr>
-          <w:p>
-            <w:r>
-              <w:t>3</w:t>
-            </w:r>
-            <w:r>
-              <w:t>.4</w:t>
-            </w:r>
-          </w:p>
-        </w:tc>
-        <w:tc>
-          <w:tcPr>
-            <w:tcW w:w="2835" w:type="dxa"/>
-          </w:tcPr>
-          <w:p>
-            <w:r>
-              <w:t xml:space="preserve">Preme il pulsante </w:t>
-            </w:r>
-            <w:r>
-              <w:t xml:space="preserve">per andare indietro </w:t>
-            </w:r>
-            <w:r>
-              <w:t xml:space="preserve">in alto a </w:t>
-            </w:r>
-            <w:r>
-              <w:t xml:space="preserve">sinistra </w:t>
-            </w:r>
-            <w:r>
-              <w:t>della schermata</w:t>
+              <w:t>Aggiunge un ulteriore campo per le tappe dell’itinerario</w:t>
+            </w:r>
+          </w:p>
+        </w:tc>
+      </w:tr>
+      <w:tr>
+        <w:tc>
+          <w:tcPr>
+            <w:tcW w:w="2405" w:type="dxa"/>
+            <w:vMerge w:val="restart"/>
+          </w:tcPr>
+          <w:p>
+            <w:r>
+              <w:t>EXTENSION #4</w:t>
+            </w:r>
+          </w:p>
+          <w:p>
+            <w:r>
+              <w:t>Uscita dal processo di inserimento informazioni</w:t>
+            </w:r>
+          </w:p>
+        </w:tc>
+        <w:tc>
+          <w:tcPr>
+            <w:tcW w:w="851" w:type="dxa"/>
+          </w:tcPr>
+          <w:p>
+            <w:r>
+              <w:t>Step</w:t>
+            </w:r>
+          </w:p>
+        </w:tc>
+        <w:tc>
+          <w:tcPr>
+            <w:tcW w:w="2835" w:type="dxa"/>
+          </w:tcPr>
+          <w:p>
+            <w:r>
+              <w:t>Utente registrato</w:t>
             </w:r>
           </w:p>
         </w:tc>
@@ -1560,24 +1717,28 @@
             <w:tcW w:w="3537" w:type="dxa"/>
             <w:gridSpan w:val="2"/>
           </w:tcPr>
-          <w:p/>
-        </w:tc>
-      </w:tr>
-      <w:tr>
-        <w:tc>
-          <w:tcPr>
-            <w:tcW w:w="2405" w:type="dxa"/>
-            <w:vMerge/>
-          </w:tcPr>
-          <w:p/>
-        </w:tc>
-        <w:tc>
-          <w:tcPr>
-            <w:tcW w:w="851" w:type="dxa"/>
-          </w:tcPr>
-          <w:p>
-            <w:r>
-              <w:t>4</w:t>
+          <w:p>
+            <w:r>
+              <w:t>Sistema</w:t>
+            </w:r>
+          </w:p>
+        </w:tc>
+      </w:tr>
+      <w:tr>
+        <w:tc>
+          <w:tcPr>
+            <w:tcW w:w="2405" w:type="dxa"/>
+            <w:vMerge/>
+          </w:tcPr>
+          <w:p/>
+        </w:tc>
+        <w:tc>
+          <w:tcPr>
+            <w:tcW w:w="851" w:type="dxa"/>
+          </w:tcPr>
+          <w:p>
+            <w:r>
+              <w:t>3</w:t>
             </w:r>
             <w:r>
               <w:t>.4</w:t>
@@ -1588,59 +1749,55 @@
           <w:tcPr>
             <w:tcW w:w="2835" w:type="dxa"/>
           </w:tcPr>
-          <w:p/>
+          <w:p>
+            <w:r>
+              <w:t xml:space="preserve">Preme il pulsante </w:t>
+            </w:r>
+            <w:r>
+              <w:t xml:space="preserve">per andare indietro </w:t>
+            </w:r>
+            <w:r>
+              <w:t xml:space="preserve">in alto a </w:t>
+            </w:r>
+            <w:r>
+              <w:t>sinistra della schermata</w:t>
+            </w:r>
+          </w:p>
         </w:tc>
         <w:tc>
           <w:tcPr>
             <w:tcW w:w="3537" w:type="dxa"/>
             <w:gridSpan w:val="2"/>
           </w:tcPr>
-          <w:p>
-            <w:r>
-              <w:t xml:space="preserve">Mostra la dialog </w:t>
-            </w:r>
-            <w:r>
-              <w:t>“dialog-leave”</w:t>
-            </w:r>
-          </w:p>
-        </w:tc>
-      </w:tr>
-      <w:tr>
-        <w:tc>
-          <w:tcPr>
-            <w:tcW w:w="2405" w:type="dxa"/>
-            <w:vMerge w:val="restart"/>
-          </w:tcPr>
-          <w:p>
-            <w:r>
-              <w:t>EXTENSION #5</w:t>
-            </w:r>
-          </w:p>
-          <w:p>
-            <w:r>
-              <w:t>Uscita dal processo di caricamento delle foto</w:t>
-            </w:r>
-          </w:p>
-        </w:tc>
-        <w:tc>
-          <w:tcPr>
-            <w:tcW w:w="851" w:type="dxa"/>
-          </w:tcPr>
-          <w:p>
-            <w:r>
-              <w:t>Step</w:t>
-            </w:r>
-          </w:p>
-        </w:tc>
-        <w:tc>
-          <w:tcPr>
-            <w:tcW w:w="2835" w:type="dxa"/>
-          </w:tcPr>
-          <w:p>
-            <w:r>
-              <w:t>Utente registrato</w:t>
-            </w:r>
-          </w:p>
+          <w:p/>
+        </w:tc>
+      </w:tr>
+      <w:tr>
+        <w:tc>
+          <w:tcPr>
+            <w:tcW w:w="2405" w:type="dxa"/>
+            <w:vMerge/>
+          </w:tcPr>
+          <w:p/>
+        </w:tc>
+        <w:tc>
+          <w:tcPr>
+            <w:tcW w:w="851" w:type="dxa"/>
+          </w:tcPr>
+          <w:p>
+            <w:r>
+              <w:t>4</w:t>
+            </w:r>
+            <w:r>
+              <w:t>.4</w:t>
+            </w:r>
+          </w:p>
+        </w:tc>
+        <w:tc>
+          <w:tcPr>
+            <w:tcW w:w="2835" w:type="dxa"/>
+          </w:tcPr>
+          <w:p/>
         </w:tc>
         <w:tc>
           <w:tcPr>
@@ -1649,36 +1806,48 @@
           </w:tcPr>
           <w:p>
             <w:r>
-              <w:t>Sistema</w:t>
-            </w:r>
-          </w:p>
-        </w:tc>
-      </w:tr>
-      <w:tr>
-        <w:tc>
-          <w:tcPr>
-            <w:tcW w:w="2405" w:type="dxa"/>
-            <w:vMerge/>
-          </w:tcPr>
-          <w:p/>
-        </w:tc>
-        <w:tc>
-          <w:tcPr>
-            <w:tcW w:w="851" w:type="dxa"/>
-          </w:tcPr>
-          <w:p>
-            <w:r>
-              <w:t>5.5</w:t>
-            </w:r>
-          </w:p>
-        </w:tc>
-        <w:tc>
-          <w:tcPr>
-            <w:tcW w:w="2835" w:type="dxa"/>
-          </w:tcPr>
-          <w:p>
-            <w:r>
-              <w:t>Preme il pulsante di chiusura in alto a destra della schermata</w:t>
+              <w:t xml:space="preserve">Mostra la dialog </w:t>
+            </w:r>
+            <w:r>
+              <w:t>“dialog-leave”</w:t>
+            </w:r>
+          </w:p>
+        </w:tc>
+      </w:tr>
+      <w:tr>
+        <w:tc>
+          <w:tcPr>
+            <w:tcW w:w="2405" w:type="dxa"/>
+            <w:vMerge w:val="restart"/>
+          </w:tcPr>
+          <w:p>
+            <w:r>
+              <w:t>EXTENSION #5</w:t>
+            </w:r>
+          </w:p>
+          <w:p>
+            <w:r>
+              <w:t>Uscita dal processo di caricamento delle foto</w:t>
+            </w:r>
+          </w:p>
+        </w:tc>
+        <w:tc>
+          <w:tcPr>
+            <w:tcW w:w="851" w:type="dxa"/>
+          </w:tcPr>
+          <w:p>
+            <w:r>
+              <w:t>Step</w:t>
+            </w:r>
+          </w:p>
+        </w:tc>
+        <w:tc>
+          <w:tcPr>
+            <w:tcW w:w="2835" w:type="dxa"/>
+          </w:tcPr>
+          <w:p>
+            <w:r>
+              <w:t>Utente registrato</w:t>
             </w:r>
           </w:p>
         </w:tc>
@@ -1687,84 +1856,78 @@
             <w:tcW w:w="3537" w:type="dxa"/>
             <w:gridSpan w:val="2"/>
           </w:tcPr>
-          <w:p/>
-        </w:tc>
-      </w:tr>
-      <w:tr>
-        <w:tc>
-          <w:tcPr>
-            <w:tcW w:w="2405" w:type="dxa"/>
-            <w:vMerge/>
-          </w:tcPr>
-          <w:p/>
-        </w:tc>
-        <w:tc>
-          <w:tcPr>
-            <w:tcW w:w="851" w:type="dxa"/>
-          </w:tcPr>
-          <w:p>
-            <w:r>
-              <w:t>6.5</w:t>
-            </w:r>
-          </w:p>
-        </w:tc>
-        <w:tc>
-          <w:tcPr>
-            <w:tcW w:w="2835" w:type="dxa"/>
-          </w:tcPr>
-          <w:p/>
+          <w:p>
+            <w:r>
+              <w:t>Sistema</w:t>
+            </w:r>
+          </w:p>
+        </w:tc>
+      </w:tr>
+      <w:tr>
+        <w:tc>
+          <w:tcPr>
+            <w:tcW w:w="2405" w:type="dxa"/>
+            <w:vMerge/>
+          </w:tcPr>
+          <w:p/>
+        </w:tc>
+        <w:tc>
+          <w:tcPr>
+            <w:tcW w:w="851" w:type="dxa"/>
+          </w:tcPr>
+          <w:p>
+            <w:r>
+              <w:t>6</w:t>
+            </w:r>
+            <w:r>
+              <w:t>.5</w:t>
+            </w:r>
+          </w:p>
+        </w:tc>
+        <w:tc>
+          <w:tcPr>
+            <w:tcW w:w="2835" w:type="dxa"/>
+          </w:tcPr>
+          <w:p>
+            <w:r>
+              <w:t>Preme il pulsante di chiusura in alto a destra della schermata</w:t>
+            </w:r>
+          </w:p>
         </w:tc>
         <w:tc>
           <w:tcPr>
             <w:tcW w:w="3537" w:type="dxa"/>
             <w:gridSpan w:val="2"/>
           </w:tcPr>
-          <w:p>
-            <w:r>
-              <w:t xml:space="preserve">Mostra la dialog </w:t>
-            </w:r>
-            <w:r>
-              <w:t>“dialog-leave”</w:t>
-            </w:r>
-          </w:p>
-        </w:tc>
-      </w:tr>
-      <w:tr>
-        <w:tc>
-          <w:tcPr>
-            <w:tcW w:w="2405" w:type="dxa"/>
-            <w:vMerge w:val="restart"/>
-          </w:tcPr>
-          <w:p>
-            <w:r>
-              <w:t>EXTENSION #6</w:t>
-            </w:r>
-          </w:p>
-          <w:p>
-            <w:r>
-              <w:t>Uscita dal processo di caricamento del tracciato geografico</w:t>
-            </w:r>
-          </w:p>
-        </w:tc>
-        <w:tc>
-          <w:tcPr>
-            <w:tcW w:w="851" w:type="dxa"/>
-          </w:tcPr>
-          <w:p>
-            <w:r>
-              <w:t>Step</w:t>
-            </w:r>
-          </w:p>
-        </w:tc>
-        <w:tc>
-          <w:tcPr>
-            <w:tcW w:w="2835" w:type="dxa"/>
-          </w:tcPr>
-          <w:p>
-            <w:r>
-              <w:t>Utente registrato</w:t>
-            </w:r>
-          </w:p>
+          <w:p/>
+        </w:tc>
+      </w:tr>
+      <w:tr>
+        <w:tc>
+          <w:tcPr>
+            <w:tcW w:w="2405" w:type="dxa"/>
+            <w:vMerge/>
+          </w:tcPr>
+          <w:p/>
+        </w:tc>
+        <w:tc>
+          <w:tcPr>
+            <w:tcW w:w="851" w:type="dxa"/>
+          </w:tcPr>
+          <w:p>
+            <w:r>
+              <w:t>7</w:t>
+            </w:r>
+            <w:r>
+              <w:t>.5</w:t>
+            </w:r>
+          </w:p>
+        </w:tc>
+        <w:tc>
+          <w:tcPr>
+            <w:tcW w:w="2835" w:type="dxa"/>
+          </w:tcPr>
+          <w:p/>
         </w:tc>
         <w:tc>
           <w:tcPr>
@@ -1773,42 +1936,48 @@
           </w:tcPr>
           <w:p>
             <w:r>
-              <w:t>Sistema</w:t>
-            </w:r>
-          </w:p>
-        </w:tc>
-      </w:tr>
-      <w:tr>
-        <w:tc>
-          <w:tcPr>
-            <w:tcW w:w="2405" w:type="dxa"/>
-            <w:vMerge/>
-          </w:tcPr>
-          <w:p/>
-        </w:tc>
-        <w:tc>
-          <w:tcPr>
-            <w:tcW w:w="851" w:type="dxa"/>
-          </w:tcPr>
-          <w:p>
-            <w:r>
-              <w:t>7.6</w:t>
-            </w:r>
-          </w:p>
-        </w:tc>
-        <w:tc>
-          <w:tcPr>
-            <w:tcW w:w="2835" w:type="dxa"/>
-          </w:tcPr>
-          <w:p>
-            <w:r>
-              <w:t>Apre il menu a tendina in alto a destra della schermata e seleziona “</w:t>
-            </w:r>
-            <w:r>
-              <w:t>Esci</w:t>
-            </w:r>
-            <w:r>
-              <w:t>”</w:t>
+              <w:t xml:space="preserve">Mostra la dialog </w:t>
+            </w:r>
+            <w:r>
+              <w:t>“dialog-leave”</w:t>
+            </w:r>
+          </w:p>
+        </w:tc>
+      </w:tr>
+      <w:tr>
+        <w:tc>
+          <w:tcPr>
+            <w:tcW w:w="2405" w:type="dxa"/>
+            <w:vMerge w:val="restart"/>
+          </w:tcPr>
+          <w:p>
+            <w:r>
+              <w:t>EXTENSION #6</w:t>
+            </w:r>
+          </w:p>
+          <w:p>
+            <w:r>
+              <w:t>Uscita dal processo di caricamento del tracciato geografico</w:t>
+            </w:r>
+          </w:p>
+        </w:tc>
+        <w:tc>
+          <w:tcPr>
+            <w:tcW w:w="851" w:type="dxa"/>
+          </w:tcPr>
+          <w:p>
+            <w:r>
+              <w:t>Step</w:t>
+            </w:r>
+          </w:p>
+        </w:tc>
+        <w:tc>
+          <w:tcPr>
+            <w:tcW w:w="2835" w:type="dxa"/>
+          </w:tcPr>
+          <w:p>
+            <w:r>
+              <w:t>Utente registrato</w:t>
             </w:r>
           </w:p>
         </w:tc>
@@ -1817,24 +1986,70 @@
             <w:tcW w:w="3537" w:type="dxa"/>
             <w:gridSpan w:val="2"/>
           </w:tcPr>
-          <w:p/>
-        </w:tc>
-      </w:tr>
-      <w:tr>
-        <w:tc>
-          <w:tcPr>
-            <w:tcW w:w="2405" w:type="dxa"/>
-            <w:vMerge/>
-          </w:tcPr>
-          <w:p/>
-        </w:tc>
-        <w:tc>
-          <w:tcPr>
-            <w:tcW w:w="851" w:type="dxa"/>
-          </w:tcPr>
-          <w:p>
-            <w:r>
-              <w:t>8.6</w:t>
+          <w:p>
+            <w:r>
+              <w:t>Sistema</w:t>
+            </w:r>
+          </w:p>
+        </w:tc>
+      </w:tr>
+      <w:tr>
+        <w:tc>
+          <w:tcPr>
+            <w:tcW w:w="2405" w:type="dxa"/>
+            <w:vMerge/>
+          </w:tcPr>
+          <w:p/>
+        </w:tc>
+        <w:tc>
+          <w:tcPr>
+            <w:tcW w:w="851" w:type="dxa"/>
+          </w:tcPr>
+          <w:p>
+            <w:r>
+              <w:t>9</w:t>
+            </w:r>
+            <w:r>
+              <w:t>.6</w:t>
+            </w:r>
+          </w:p>
+        </w:tc>
+        <w:tc>
+          <w:tcPr>
+            <w:tcW w:w="2835" w:type="dxa"/>
+          </w:tcPr>
+          <w:p>
+            <w:r>
+              <w:t>Apre il menu a tendina in alto a destra della schermata e seleziona “Esci”</w:t>
+            </w:r>
+          </w:p>
+        </w:tc>
+        <w:tc>
+          <w:tcPr>
+            <w:tcW w:w="3537" w:type="dxa"/>
+            <w:gridSpan w:val="2"/>
+          </w:tcPr>
+          <w:p/>
+        </w:tc>
+      </w:tr>
+      <w:tr>
+        <w:tc>
+          <w:tcPr>
+            <w:tcW w:w="2405" w:type="dxa"/>
+            <w:vMerge/>
+          </w:tcPr>
+          <w:p/>
+        </w:tc>
+        <w:tc>
+          <w:tcPr>
+            <w:tcW w:w="851" w:type="dxa"/>
+          </w:tcPr>
+          <w:p>
+            <w:r>
+              <w:t>10</w:t>
+            </w:r>
+            <w:r>
+              <w:t>.6</w:t>
             </w:r>
           </w:p>
         </w:tc>

</xml_diff>